<commit_message>
milestone-1/toms-contrib: add supported web browsers
</commit_message>
<xml_diff>
--- a/milestones/milestone-1/toms-contrib.docx
+++ b/milestones/milestone-1/toms-contrib.docx
@@ -1230,6 +1230,138 @@
           <w:szCs w:val="24"/>
         </w:rPr>
         <w:t>n.</w:t>
+      </w:r>
+    </w:p>
+    <w:p>
+      <w:pPr>
+        <w:pStyle w:val="ListParagraph"/>
+        <w:numPr>
+          <w:ilvl w:val="0"/>
+          <w:numId w:val="1"/>
+        </w:numPr>
+        <w:tabs>
+          <w:tab w:val="left" w:pos="3915"/>
+        </w:tabs>
+        <w:rPr>
+          <w:color w:val="023160"/>
+          <w:sz w:val="24"/>
+          <w:szCs w:val="24"/>
+        </w:rPr>
+      </w:pPr>
+      <w:r>
+        <w:rPr>
+          <w:color w:val="023160"/>
+          <w:sz w:val="24"/>
+          <w:szCs w:val="24"/>
+        </w:rPr>
+        <w:lastRenderedPageBreak/>
+        <w:t>Supported browsers</w:t>
+      </w:r>
+      <w:r>
+        <w:rPr>
+          <w:color w:val="023160"/>
+          <w:sz w:val="24"/>
+          <w:szCs w:val="24"/>
+        </w:rPr>
+        <w:t>:</w:t>
+      </w:r>
+    </w:p>
+    <w:p>
+      <w:pPr>
+        <w:pStyle w:val="ListParagraph"/>
+        <w:numPr>
+          <w:ilvl w:val="1"/>
+          <w:numId w:val="1"/>
+        </w:numPr>
+        <w:tabs>
+          <w:tab w:val="left" w:pos="3915"/>
+        </w:tabs>
+        <w:rPr>
+          <w:color w:val="023160"/>
+          <w:sz w:val="24"/>
+          <w:szCs w:val="24"/>
+        </w:rPr>
+      </w:pPr>
+      <w:r>
+        <w:rPr>
+          <w:color w:val="023160"/>
+          <w:sz w:val="24"/>
+          <w:szCs w:val="24"/>
+        </w:rPr>
+        <w:t>Highest priority: Chromium, Google Chrome* (PC and mobile), Firefox (PC and mobile)</w:t>
+      </w:r>
+    </w:p>
+    <w:p>
+      <w:pPr>
+        <w:pStyle w:val="ListParagraph"/>
+        <w:numPr>
+          <w:ilvl w:val="1"/>
+          <w:numId w:val="1"/>
+        </w:numPr>
+        <w:tabs>
+          <w:tab w:val="left" w:pos="3915"/>
+        </w:tabs>
+        <w:rPr>
+          <w:color w:val="023160"/>
+          <w:sz w:val="24"/>
+          <w:szCs w:val="24"/>
+        </w:rPr>
+      </w:pPr>
+      <w:r>
+        <w:rPr>
+          <w:color w:val="023160"/>
+          <w:sz w:val="24"/>
+          <w:szCs w:val="24"/>
+        </w:rPr>
+        <w:t>Lowest priority: Microsoft Edge*, Safari (PC and mobile), Opera (PC and mobile)</w:t>
+      </w:r>
+    </w:p>
+    <w:p>
+      <w:pPr>
+        <w:tabs>
+          <w:tab w:val="left" w:pos="3915"/>
+        </w:tabs>
+        <w:rPr>
+          <w:color w:val="023160"/>
+          <w:sz w:val="24"/>
+          <w:szCs w:val="24"/>
+        </w:rPr>
+      </w:pPr>
+    </w:p>
+    <w:p>
+      <w:pPr>
+        <w:tabs>
+          <w:tab w:val="left" w:pos="3915"/>
+        </w:tabs>
+        <w:rPr>
+          <w:color w:val="023160"/>
+          <w:sz w:val="24"/>
+          <w:szCs w:val="24"/>
+        </w:rPr>
+      </w:pPr>
+      <w:r>
+        <w:rPr>
+          <w:color w:val="023160"/>
+          <w:sz w:val="24"/>
+          <w:szCs w:val="24"/>
+        </w:rPr>
+        <w:t>*</w:t>
+      </w:r>
+      <w:r>
+        <w:rPr>
+          <w:color w:val="023160"/>
+          <w:sz w:val="24"/>
+          <w:szCs w:val="24"/>
+        </w:rPr>
+        <w:t>Google Chrome and Microsoft Edge are based on Chromium</w:t>
+      </w:r>
+      <w:r>
+        <w:rPr>
+          <w:color w:val="023160"/>
+          <w:sz w:val="24"/>
+          <w:szCs w:val="24"/>
+        </w:rPr>
+        <w:t>.</w:t>
       </w:r>
     </w:p>
     <w:p>
@@ -2771,7 +2903,7 @@
         <w:rFonts w:ascii="Symbol" w:hAnsi="Symbol" w:hint="default"/>
       </w:rPr>
     </w:lvl>
-    <w:lvl w:ilvl="1" w:tplc="04090003" w:tentative="1">
+    <w:lvl w:ilvl="1" w:tplc="04090003">
       <w:start w:val="1"/>
       <w:numFmt w:val="bullet"/>
       <w:lvlText w:val="o"/>

</xml_diff>